<commit_message>
JOINS 1 deel 1
</commit_message>
<xml_diff>
--- a/Data management notities.docx
+++ b/Data management notities.docx
@@ -4355,6 +4355,11 @@
       </w:r>
     </w:p>
     <w:p>
+      <w:pPr>
+        <w:rPr>
+          <w:lang w:val="en-US"/>
+        </w:rPr>
+      </w:pPr>
       <w:r>
         <w:t xml:space="preserve">Verteld alles dat hij de slides staat van “enkele voorbeelden” bv wat </w:t>
       </w:r>
@@ -4372,14 +4377,25 @@
       </w:r>
       <w:r>
         <w:br/>
+      </w:r>
+      <w:r>
+        <w:rPr>
+          <w:lang w:val="en-US"/>
+        </w:rPr>
         <w:t>21/03 om 13:39</w:t>
       </w:r>
     </w:p>
     <w:p>
       <w:pPr>
         <w:pStyle w:val="Kop2"/>
-      </w:pPr>
-      <w:r>
+        <w:rPr>
+          <w:lang w:val="en-US"/>
+        </w:rPr>
+      </w:pPr>
+      <w:r>
+        <w:rPr>
+          <w:lang w:val="en-US"/>
+        </w:rPr>
         <w:t>BASE VS ACID</w:t>
       </w:r>
     </w:p>
@@ -4393,21 +4409,15 @@
         <w:rPr>
           <w:lang w:val="en-US"/>
         </w:rPr>
+        <w:t>ACID = atomicity, consistency, isolation, and durability</w:t>
+      </w:r>
+      <w:r>
+        <w:rPr>
+          <w:lang w:val="en-US"/>
+        </w:rPr>
+        <w:br/>
         <w:t xml:space="preserve">ACID = </w:t>
       </w:r>
-      <w:r>
-        <w:rPr>
-          <w:lang w:val="en-US"/>
-        </w:rPr>
-        <w:t>atomicity, consistency, isolation, and durability</w:t>
-      </w:r>
-      <w:r>
-        <w:rPr>
-          <w:lang w:val="en-US"/>
-        </w:rPr>
-        <w:br/>
-        <w:t xml:space="preserve">ACID = </w:t>
-      </w:r>
       <w:proofErr w:type="spellStart"/>
       <w:r>
         <w:rPr>
@@ -4579,6 +4589,98 @@
         <w:t>Van postgres naar postgres of van postgres naar een bestand</w:t>
       </w:r>
     </w:p>
+    <w:p>
+      <w:r>
+        <w:br w:type="page"/>
+      </w:r>
+    </w:p>
+    <w:p>
+      <w:pPr>
+        <w:pStyle w:val="Kop2"/>
+      </w:pPr>
+      <w:r>
+        <w:lastRenderedPageBreak/>
+        <w:t>Like</w:t>
+      </w:r>
+    </w:p>
+    <w:p>
+      <w:r>
+        <w:t>Je kent het nog van jan van hee!!! &lt;3</w:t>
+      </w:r>
+    </w:p>
+    <w:p>
+      <w:pPr>
+        <w:pStyle w:val="Kop2"/>
+      </w:pPr>
+      <w:proofErr w:type="spellStart"/>
+      <w:r>
+        <w:t>Similar</w:t>
+      </w:r>
+      <w:proofErr w:type="spellEnd"/>
+      <w:r>
+        <w:t xml:space="preserve"> </w:t>
+      </w:r>
+      <w:proofErr w:type="spellStart"/>
+      <w:r>
+        <w:t>to</w:t>
+      </w:r>
+      <w:proofErr w:type="spellEnd"/>
+      <w:r>
+        <w:t xml:space="preserve"> </w:t>
+      </w:r>
+    </w:p>
+    <w:p>
+      <w:r>
+        <w:t>Zie voorbeelden</w:t>
+      </w:r>
+    </w:p>
+    <w:p>
+      <w:pPr>
+        <w:pStyle w:val="Kop2"/>
+      </w:pPr>
+      <w:proofErr w:type="spellStart"/>
+      <w:r>
+        <w:t>Overlaps</w:t>
+      </w:r>
+      <w:proofErr w:type="spellEnd"/>
+    </w:p>
+    <w:p>
+      <w:r>
+        <w:t xml:space="preserve">Zie </w:t>
+      </w:r>
+      <w:proofErr w:type="spellStart"/>
+      <w:r>
+        <w:t>julie</w:t>
+      </w:r>
+      <w:proofErr w:type="spellEnd"/>
+      <w:r>
+        <w:t xml:space="preserve"> haar notities</w:t>
+      </w:r>
+    </w:p>
+    <w:p>
+      <w:pPr>
+        <w:pStyle w:val="Kop2"/>
+      </w:pPr>
+      <w:r>
+        <w:t>COALESCE</w:t>
+      </w:r>
+    </w:p>
+    <w:p>
+      <w:r>
+        <w:t xml:space="preserve">Vervangt de nul </w:t>
+      </w:r>
+      <w:proofErr w:type="spellStart"/>
+      <w:r>
+        <w:t>waardens</w:t>
+      </w:r>
+      <w:proofErr w:type="spellEnd"/>
+      <w:r>
+        <w:t xml:space="preserve"> in een tabel naar wat je meegeeft</w:t>
+      </w:r>
+    </w:p>
+    <w:p/>
+    <w:p/>
+    <w:p/>
     <w:p/>
     <w:sectPr>
       <w:pgSz w:w="11906" w:h="16838"/>

</xml_diff>